<commit_message>
3 layer design and some unit test.
</commit_message>
<xml_diff>
--- a/Listen Up.docx
+++ b/Listen Up.docx
@@ -3472,7 +3472,23 @@
           <w:szCs w:val="24"/>
           <w:lang w:val="en-US"/>
         </w:rPr>
-        <w:t xml:space="preserve"> list of songs</w:t>
+        <w:t xml:space="preserve"> list of </w:t>
+      </w:r>
+      <w:r>
+        <w:rPr>
+          <w:sz w:val="24"/>
+          <w:szCs w:val="24"/>
+          <w:lang w:val="en-US"/>
+        </w:rPr>
+        <w:t xml:space="preserve">names of </w:t>
+      </w:r>
+      <w:r>
+        <w:rPr>
+          <w:sz w:val="24"/>
+          <w:szCs w:val="24"/>
+          <w:lang w:val="en-US"/>
+        </w:rPr>
+        <w:t>songs</w:t>
       </w:r>
       <w:r>
         <w:rPr>
@@ -4616,81 +4632,41 @@
           <w:lang w:val="en-US"/>
         </w:rPr>
         <w:lastRenderedPageBreak/>
-        <w:t>1</w:t>
-      </w:r>
-      <w:r>
-        <w:rPr>
-          <w:sz w:val="24"/>
-          <w:szCs w:val="24"/>
-          <w:lang w:val="en-US"/>
-        </w:rPr>
-        <w:t>2</w:t>
-      </w:r>
-      <w:r>
-        <w:rPr>
-          <w:sz w:val="24"/>
-          <w:szCs w:val="24"/>
-          <w:lang w:val="en-US"/>
-        </w:rPr>
-        <w:t>.</w:t>
-      </w:r>
-    </w:p>
-    <w:p>
-      <w:pPr>
-        <w:rPr>
-          <w:sz w:val="24"/>
-          <w:szCs w:val="24"/>
-          <w:lang w:val="en-US"/>
-        </w:rPr>
-      </w:pPr>
-      <w:r>
-        <w:rPr>
-          <w:sz w:val="24"/>
-          <w:szCs w:val="24"/>
-          <w:lang w:val="en-US"/>
-        </w:rPr>
-        <w:t xml:space="preserve">Estimated time: </w:t>
-      </w:r>
-      <w:r>
-        <w:rPr>
-          <w:sz w:val="24"/>
-          <w:szCs w:val="24"/>
-          <w:lang w:val="en-US"/>
-        </w:rPr>
-        <w:t xml:space="preserve">4 </w:t>
-      </w:r>
-      <w:r>
-        <w:rPr>
-          <w:sz w:val="24"/>
-          <w:szCs w:val="24"/>
-          <w:lang w:val="en-US"/>
-        </w:rPr>
-        <w:t>days</w:t>
-      </w:r>
-    </w:p>
-    <w:p>
-      <w:pPr>
-        <w:rPr>
-          <w:sz w:val="24"/>
-          <w:szCs w:val="24"/>
-          <w:lang w:val="en-US"/>
-        </w:rPr>
-      </w:pPr>
-      <w:r>
-        <w:rPr>
-          <w:sz w:val="24"/>
-          <w:szCs w:val="24"/>
-          <w:lang w:val="en-US"/>
-        </w:rPr>
-        <w:t xml:space="preserve">Priority: </w:t>
-      </w:r>
-      <w:r>
-        <w:rPr>
-          <w:sz w:val="24"/>
-          <w:szCs w:val="24"/>
-          <w:lang w:val="en-US"/>
-        </w:rPr>
-        <w:t>30</w:t>
+        <w:t>12.</w:t>
+      </w:r>
+    </w:p>
+    <w:p>
+      <w:pPr>
+        <w:rPr>
+          <w:sz w:val="24"/>
+          <w:szCs w:val="24"/>
+          <w:lang w:val="en-US"/>
+        </w:rPr>
+      </w:pPr>
+      <w:r>
+        <w:rPr>
+          <w:sz w:val="24"/>
+          <w:szCs w:val="24"/>
+          <w:lang w:val="en-US"/>
+        </w:rPr>
+        <w:t>Estimated time: 4 days</w:t>
+      </w:r>
+    </w:p>
+    <w:p>
+      <w:pPr>
+        <w:rPr>
+          <w:sz w:val="24"/>
+          <w:szCs w:val="24"/>
+          <w:lang w:val="en-US"/>
+        </w:rPr>
+      </w:pPr>
+      <w:r>
+        <w:rPr>
+          <w:sz w:val="24"/>
+          <w:szCs w:val="24"/>
+          <w:lang w:val="en-US"/>
+        </w:rPr>
+        <w:t>Priority: 30</w:t>
       </w:r>
     </w:p>
     <w:p>
@@ -4743,15 +4719,7 @@
           <w:szCs w:val="24"/>
           <w:lang w:val="en-US"/>
         </w:rPr>
-        <w:t xml:space="preserve">I can </w:t>
-      </w:r>
-      <w:r>
-        <w:rPr>
-          <w:sz w:val="24"/>
-          <w:szCs w:val="24"/>
-          <w:lang w:val="en-US"/>
-        </w:rPr>
-        <w:t>play song</w:t>
+        <w:t>I can play song</w:t>
       </w:r>
     </w:p>
     <w:p>
@@ -4769,23 +4737,7 @@
           <w:szCs w:val="24"/>
           <w:lang w:val="en-US"/>
         </w:rPr>
-        <w:t xml:space="preserve">So that I can </w:t>
-      </w:r>
-      <w:r>
-        <w:rPr>
-          <w:sz w:val="24"/>
-          <w:szCs w:val="24"/>
-          <w:lang w:val="en-US"/>
-        </w:rPr>
-        <w:t>listen to my</w:t>
-      </w:r>
-      <w:r>
-        <w:rPr>
-          <w:sz w:val="24"/>
-          <w:szCs w:val="24"/>
-          <w:lang w:val="en-US"/>
-        </w:rPr>
-        <w:t xml:space="preserve"> desired song.</w:t>
+        <w:t>So that I can listen to my desired song.</w:t>
       </w:r>
     </w:p>
     <w:p>
@@ -4824,23 +4776,7 @@
           <w:szCs w:val="24"/>
           <w:lang w:val="en-US"/>
         </w:rPr>
-        <w:t xml:space="preserve">I </w:t>
-      </w:r>
-      <w:r>
-        <w:rPr>
-          <w:sz w:val="24"/>
-          <w:szCs w:val="24"/>
-          <w:lang w:val="en-US"/>
-        </w:rPr>
-        <w:t>can see list of songs</w:t>
-      </w:r>
-      <w:r>
-        <w:rPr>
-          <w:sz w:val="24"/>
-          <w:szCs w:val="24"/>
-          <w:lang w:val="en-US"/>
-        </w:rPr>
-        <w:t>.</w:t>
+        <w:t>I can see list of songs.</w:t>
       </w:r>
     </w:p>
     <w:p>
@@ -4862,56 +4798,24 @@
           <w:szCs w:val="24"/>
           <w:lang w:val="en-US"/>
         </w:rPr>
-        <w:t xml:space="preserve">I have option to </w:t>
-      </w:r>
-      <w:r>
-        <w:rPr>
-          <w:sz w:val="24"/>
-          <w:szCs w:val="24"/>
-          <w:lang w:val="en-US"/>
-        </w:rPr>
-        <w:t>play it</w:t>
-      </w:r>
-      <w:r>
-        <w:rPr>
-          <w:sz w:val="24"/>
-          <w:szCs w:val="24"/>
-          <w:lang w:val="en-US"/>
-        </w:rPr>
-        <w:t>.</w:t>
-      </w:r>
-    </w:p>
-    <w:p>
-      <w:pPr>
-        <w:rPr>
-          <w:sz w:val="24"/>
-          <w:szCs w:val="24"/>
-          <w:lang w:val="en-US"/>
-        </w:rPr>
-      </w:pPr>
-      <w:r>
-        <w:rPr>
-          <w:sz w:val="24"/>
-          <w:szCs w:val="24"/>
-          <w:lang w:val="en-US"/>
-        </w:rPr>
-        <w:t>1</w:t>
-      </w:r>
-      <w:r>
-        <w:rPr>
-          <w:sz w:val="24"/>
-          <w:szCs w:val="24"/>
-          <w:lang w:val="en-US"/>
-        </w:rPr>
-        <w:t>3</w:t>
-      </w:r>
-      <w:r>
-        <w:rPr>
-          <w:sz w:val="24"/>
-          <w:szCs w:val="24"/>
-          <w:lang w:val="en-US"/>
-        </w:rPr>
-        <w:t>.</w:t>
+        <w:t>I have option to play it.</w:t>
+      </w:r>
+    </w:p>
+    <w:p>
+      <w:pPr>
+        <w:rPr>
+          <w:sz w:val="24"/>
+          <w:szCs w:val="24"/>
+          <w:lang w:val="en-US"/>
+        </w:rPr>
+      </w:pPr>
+      <w:r>
+        <w:rPr>
+          <w:sz w:val="24"/>
+          <w:szCs w:val="24"/>
+          <w:lang w:val="en-US"/>
+        </w:rPr>
+        <w:t>13.</w:t>
       </w:r>
     </w:p>
     <w:p>
@@ -4998,23 +4902,7 @@
           <w:szCs w:val="24"/>
           <w:lang w:val="en-US"/>
         </w:rPr>
-        <w:t xml:space="preserve">I can </w:t>
-      </w:r>
-      <w:r>
-        <w:rPr>
-          <w:sz w:val="24"/>
-          <w:szCs w:val="24"/>
-          <w:lang w:val="en-US"/>
-        </w:rPr>
-        <w:t>pause</w:t>
-      </w:r>
-      <w:r>
-        <w:rPr>
-          <w:sz w:val="24"/>
-          <w:szCs w:val="24"/>
-          <w:lang w:val="en-US"/>
-        </w:rPr>
-        <w:t xml:space="preserve"> song</w:t>
+        <w:t>I can pause song</w:t>
       </w:r>
     </w:p>
     <w:p>
@@ -5032,39 +4920,7 @@
           <w:szCs w:val="24"/>
           <w:lang w:val="en-US"/>
         </w:rPr>
-        <w:t xml:space="preserve">So that I can </w:t>
-      </w:r>
-      <w:r>
-        <w:rPr>
-          <w:sz w:val="24"/>
-          <w:szCs w:val="24"/>
-          <w:lang w:val="en-US"/>
-        </w:rPr>
-        <w:t xml:space="preserve">stop </w:t>
-      </w:r>
-      <w:r>
-        <w:rPr>
-          <w:sz w:val="24"/>
-          <w:szCs w:val="24"/>
-          <w:lang w:val="en-US"/>
-        </w:rPr>
-        <w:t>listen</w:t>
-      </w:r>
-      <w:r>
-        <w:rPr>
-          <w:sz w:val="24"/>
-          <w:szCs w:val="24"/>
-          <w:lang w:val="en-US"/>
-        </w:rPr>
-        <w:t>ing</w:t>
-      </w:r>
-      <w:r>
-        <w:rPr>
-          <w:sz w:val="24"/>
-          <w:szCs w:val="24"/>
-          <w:lang w:val="en-US"/>
-        </w:rPr>
-        <w:t xml:space="preserve"> to song.</w:t>
+        <w:t>So that I can stop listening to song.</w:t>
       </w:r>
     </w:p>
     <w:p>
@@ -5103,23 +4959,7 @@
           <w:szCs w:val="24"/>
           <w:lang w:val="en-US"/>
         </w:rPr>
-        <w:t xml:space="preserve">I can see </w:t>
-      </w:r>
-      <w:r>
-        <w:rPr>
-          <w:sz w:val="24"/>
-          <w:szCs w:val="24"/>
-          <w:lang w:val="en-US"/>
-        </w:rPr>
-        <w:t>song that is already playing</w:t>
-      </w:r>
-      <w:r>
-        <w:rPr>
-          <w:sz w:val="24"/>
-          <w:szCs w:val="24"/>
-          <w:lang w:val="en-US"/>
-        </w:rPr>
-        <w:t>.</w:t>
+        <w:t>I can see song that is already playing.</w:t>
       </w:r>
     </w:p>
     <w:p>
@@ -5141,56 +4981,24 @@
           <w:szCs w:val="24"/>
           <w:lang w:val="en-US"/>
         </w:rPr>
-        <w:t xml:space="preserve">I </w:t>
-      </w:r>
-      <w:r>
-        <w:rPr>
-          <w:sz w:val="24"/>
-          <w:szCs w:val="24"/>
-          <w:lang w:val="en-US"/>
-        </w:rPr>
-        <w:t>cannot pause song twice</w:t>
-      </w:r>
-      <w:r>
-        <w:rPr>
-          <w:sz w:val="24"/>
-          <w:szCs w:val="24"/>
-          <w:lang w:val="en-US"/>
-        </w:rPr>
-        <w:t>.</w:t>
-      </w:r>
-    </w:p>
-    <w:p>
-      <w:pPr>
-        <w:rPr>
-          <w:sz w:val="24"/>
-          <w:szCs w:val="24"/>
-          <w:lang w:val="en-US"/>
-        </w:rPr>
-      </w:pPr>
-      <w:r>
-        <w:rPr>
-          <w:sz w:val="24"/>
-          <w:szCs w:val="24"/>
-          <w:lang w:val="en-US"/>
-        </w:rPr>
-        <w:t>1</w:t>
-      </w:r>
-      <w:r>
-        <w:rPr>
-          <w:sz w:val="24"/>
-          <w:szCs w:val="24"/>
-          <w:lang w:val="en-US"/>
-        </w:rPr>
-        <w:t>4</w:t>
-      </w:r>
-      <w:r>
-        <w:rPr>
-          <w:sz w:val="24"/>
-          <w:szCs w:val="24"/>
-          <w:lang w:val="en-US"/>
-        </w:rPr>
-        <w:t>.</w:t>
+        <w:t>I cannot pause song twice.</w:t>
+      </w:r>
+    </w:p>
+    <w:p>
+      <w:pPr>
+        <w:rPr>
+          <w:sz w:val="24"/>
+          <w:szCs w:val="24"/>
+          <w:lang w:val="en-US"/>
+        </w:rPr>
+      </w:pPr>
+      <w:r>
+        <w:rPr>
+          <w:sz w:val="24"/>
+          <w:szCs w:val="24"/>
+          <w:lang w:val="en-US"/>
+        </w:rPr>
+        <w:t>14.</w:t>
       </w:r>
     </w:p>
     <w:p>
@@ -5277,23 +5085,7 @@
           <w:szCs w:val="24"/>
           <w:lang w:val="en-US"/>
         </w:rPr>
-        <w:t xml:space="preserve">I can </w:t>
-      </w:r>
-      <w:r>
-        <w:rPr>
-          <w:sz w:val="24"/>
-          <w:szCs w:val="24"/>
-          <w:lang w:val="en-US"/>
-        </w:rPr>
-        <w:t>go to next</w:t>
-      </w:r>
-      <w:r>
-        <w:rPr>
-          <w:sz w:val="24"/>
-          <w:szCs w:val="24"/>
-          <w:lang w:val="en-US"/>
-        </w:rPr>
-        <w:t xml:space="preserve"> song</w:t>
+        <w:t>I can go to next song</w:t>
       </w:r>
     </w:p>
     <w:p>
@@ -5311,55 +5103,7 @@
           <w:szCs w:val="24"/>
           <w:lang w:val="en-US"/>
         </w:rPr>
-        <w:t xml:space="preserve">So that I can </w:t>
-      </w:r>
-      <w:r>
-        <w:rPr>
-          <w:sz w:val="24"/>
-          <w:szCs w:val="24"/>
-          <w:lang w:val="en-US"/>
-        </w:rPr>
-        <w:t>listen</w:t>
-      </w:r>
-      <w:r>
-        <w:rPr>
-          <w:sz w:val="24"/>
-          <w:szCs w:val="24"/>
-          <w:lang w:val="en-US"/>
-        </w:rPr>
-        <w:t xml:space="preserve"> to </w:t>
-      </w:r>
-      <w:r>
-        <w:rPr>
-          <w:sz w:val="24"/>
-          <w:szCs w:val="24"/>
-          <w:lang w:val="en-US"/>
-        </w:rPr>
-        <w:t xml:space="preserve">next </w:t>
-      </w:r>
-      <w:r>
-        <w:rPr>
-          <w:sz w:val="24"/>
-          <w:szCs w:val="24"/>
-          <w:lang w:val="en-US"/>
-        </w:rPr>
-        <w:t>song</w:t>
-      </w:r>
-      <w:r>
-        <w:rPr>
-          <w:sz w:val="24"/>
-          <w:szCs w:val="24"/>
-          <w:lang w:val="en-US"/>
-        </w:rPr>
-        <w:t xml:space="preserve"> in the playlist</w:t>
-      </w:r>
-      <w:r>
-        <w:rPr>
-          <w:sz w:val="24"/>
-          <w:szCs w:val="24"/>
-          <w:lang w:val="en-US"/>
-        </w:rPr>
-        <w:t>.</w:t>
+        <w:t>So that I can listen to next song in the playlist.</w:t>
       </w:r>
     </w:p>
     <w:p>
@@ -5420,23 +5164,7 @@
           <w:szCs w:val="24"/>
           <w:lang w:val="en-US"/>
         </w:rPr>
-        <w:t xml:space="preserve">I </w:t>
-      </w:r>
-      <w:r>
-        <w:rPr>
-          <w:sz w:val="24"/>
-          <w:szCs w:val="24"/>
-          <w:lang w:val="en-US"/>
-        </w:rPr>
-        <w:t>can see option to go to next song</w:t>
-      </w:r>
-      <w:r>
-        <w:rPr>
-          <w:sz w:val="24"/>
-          <w:szCs w:val="24"/>
-          <w:lang w:val="en-US"/>
-        </w:rPr>
-        <w:t>.</w:t>
+        <w:t>I can see option to go to next song.</w:t>
       </w:r>
     </w:p>
     <w:p>

</xml_diff>

<commit_message>
more mapping for CRUD
</commit_message>
<xml_diff>
--- a/Listen Up.docx
+++ b/Listen Up.docx
@@ -1574,7 +1574,15 @@
           <w:szCs w:val="24"/>
           <w:lang w:val="en-US"/>
         </w:rPr>
-        <w:t>n see option to enter song data</w:t>
+        <w:t xml:space="preserve">n see option to enter song </w:t>
+      </w:r>
+      <w:r>
+        <w:rPr>
+          <w:sz w:val="24"/>
+          <w:szCs w:val="24"/>
+          <w:lang w:val="en-US"/>
+        </w:rPr>
+        <w:t>name, genre, artist</w:t>
       </w:r>
       <w:r>
         <w:rPr>
@@ -1881,7 +1889,23 @@
           <w:szCs w:val="24"/>
           <w:lang w:val="en-US"/>
         </w:rPr>
-        <w:t>I can see list of songs.</w:t>
+        <w:t>I can see list of songs</w:t>
+      </w:r>
+      <w:r>
+        <w:rPr>
+          <w:sz w:val="24"/>
+          <w:szCs w:val="24"/>
+          <w:lang w:val="en-US"/>
+        </w:rPr>
+        <w:t>’ names</w:t>
+      </w:r>
+      <w:r>
+        <w:rPr>
+          <w:sz w:val="24"/>
+          <w:szCs w:val="24"/>
+          <w:lang w:val="en-US"/>
+        </w:rPr>
+        <w:t>.</w:t>
       </w:r>
     </w:p>
     <w:p>
@@ -2270,6 +2294,14 @@
           <w:szCs w:val="24"/>
           <w:lang w:val="en-US"/>
         </w:rPr>
+        <w:t>’ names</w:t>
+      </w:r>
+      <w:r>
+        <w:rPr>
+          <w:sz w:val="24"/>
+          <w:szCs w:val="24"/>
+          <w:lang w:val="en-US"/>
+        </w:rPr>
         <w:t>.</w:t>
       </w:r>
     </w:p>
@@ -2509,6 +2541,14 @@
           <w:szCs w:val="24"/>
           <w:lang w:val="en-US"/>
         </w:rPr>
+        <w:t>’ names</w:t>
+      </w:r>
+      <w:r>
+        <w:rPr>
+          <w:sz w:val="24"/>
+          <w:szCs w:val="24"/>
+          <w:lang w:val="en-US"/>
+        </w:rPr>
         <w:t>.</w:t>
       </w:r>
     </w:p>
@@ -2858,7 +2898,23 @@
           <w:szCs w:val="24"/>
           <w:lang w:val="en-US"/>
         </w:rPr>
-        <w:t>I have option to enter text and confirm.</w:t>
+        <w:t xml:space="preserve">I have option to enter </w:t>
+      </w:r>
+      <w:r>
+        <w:rPr>
+          <w:sz w:val="24"/>
+          <w:szCs w:val="24"/>
+          <w:lang w:val="en-US"/>
+        </w:rPr>
+        <w:t>playlist name</w:t>
+      </w:r>
+      <w:r>
+        <w:rPr>
+          <w:sz w:val="24"/>
+          <w:szCs w:val="24"/>
+          <w:lang w:val="en-US"/>
+        </w:rPr>
+        <w:t xml:space="preserve"> and confirm.</w:t>
       </w:r>
     </w:p>
     <w:p>
@@ -3143,6 +3199,14 @@
           <w:szCs w:val="24"/>
           <w:lang w:val="en-US"/>
         </w:rPr>
+        <w:t>s with their name</w:t>
+      </w:r>
+      <w:r>
+        <w:rPr>
+          <w:sz w:val="24"/>
+          <w:szCs w:val="24"/>
+          <w:lang w:val="en-US"/>
+        </w:rPr>
         <w:t>.</w:t>
       </w:r>
     </w:p>
@@ -3735,7 +3799,23 @@
           <w:szCs w:val="24"/>
           <w:lang w:val="en-US"/>
         </w:rPr>
-        <w:t>I see list of songs in my selected playlist</w:t>
+        <w:t>I see list of songs</w:t>
+      </w:r>
+      <w:r>
+        <w:rPr>
+          <w:sz w:val="24"/>
+          <w:szCs w:val="24"/>
+          <w:lang w:val="en-US"/>
+        </w:rPr>
+        <w:t>’ names</w:t>
+      </w:r>
+      <w:r>
+        <w:rPr>
+          <w:sz w:val="24"/>
+          <w:szCs w:val="24"/>
+          <w:lang w:val="en-US"/>
+        </w:rPr>
+        <w:t xml:space="preserve"> in my selected playlist</w:t>
       </w:r>
       <w:r>
         <w:rPr>
@@ -3958,7 +4038,39 @@
           <w:szCs w:val="24"/>
           <w:lang w:val="en-US"/>
         </w:rPr>
-        <w:t>I can see the list of playlists with its follower</w:t>
+        <w:t>I can see the list of</w:t>
+      </w:r>
+      <w:r>
+        <w:rPr>
+          <w:sz w:val="24"/>
+          <w:szCs w:val="24"/>
+          <w:lang w:val="en-US"/>
+        </w:rPr>
+        <w:t xml:space="preserve"> names of</w:t>
+      </w:r>
+      <w:r>
+        <w:rPr>
+          <w:sz w:val="24"/>
+          <w:szCs w:val="24"/>
+          <w:lang w:val="en-US"/>
+        </w:rPr>
+        <w:t xml:space="preserve"> playlist</w:t>
+      </w:r>
+      <w:r>
+        <w:rPr>
+          <w:sz w:val="24"/>
+          <w:szCs w:val="24"/>
+          <w:lang w:val="en-US"/>
+        </w:rPr>
+        <w:t>s</w:t>
+      </w:r>
+      <w:r>
+        <w:rPr>
+          <w:sz w:val="24"/>
+          <w:szCs w:val="24"/>
+          <w:lang w:val="en-US"/>
+        </w:rPr>
+        <w:t xml:space="preserve"> with its follower</w:t>
       </w:r>
       <w:r>
         <w:rPr>
@@ -4228,7 +4340,23 @@
           <w:szCs w:val="24"/>
           <w:lang w:val="en-US"/>
         </w:rPr>
-        <w:t>I can see list of playlists those I follow</w:t>
+        <w:t>I can see list of</w:t>
+      </w:r>
+      <w:r>
+        <w:rPr>
+          <w:sz w:val="24"/>
+          <w:szCs w:val="24"/>
+          <w:lang w:val="en-US"/>
+        </w:rPr>
+        <w:t xml:space="preserve"> names of</w:t>
+      </w:r>
+      <w:r>
+        <w:rPr>
+          <w:sz w:val="24"/>
+          <w:szCs w:val="24"/>
+          <w:lang w:val="en-US"/>
+        </w:rPr>
+        <w:t xml:space="preserve"> playlists those I follow</w:t>
       </w:r>
       <w:r>
         <w:rPr>
@@ -4776,7 +4904,23 @@
           <w:szCs w:val="24"/>
           <w:lang w:val="en-US"/>
         </w:rPr>
-        <w:t>I can see list of songs.</w:t>
+        <w:t>I can see list of songs</w:t>
+      </w:r>
+      <w:r>
+        <w:rPr>
+          <w:sz w:val="24"/>
+          <w:szCs w:val="24"/>
+          <w:lang w:val="en-US"/>
+        </w:rPr>
+        <w:t>’ names</w:t>
+      </w:r>
+      <w:r>
+        <w:rPr>
+          <w:sz w:val="24"/>
+          <w:szCs w:val="24"/>
+          <w:lang w:val="en-US"/>
+        </w:rPr>
+        <w:t>.</w:t>
       </w:r>
     </w:p>
     <w:p>
@@ -5165,6 +5309,553 @@
           <w:lang w:val="en-US"/>
         </w:rPr>
         <w:t>I can see option to go to next song.</w:t>
+      </w:r>
+    </w:p>
+    <w:p>
+      <w:pPr>
+        <w:rPr>
+          <w:sz w:val="24"/>
+          <w:szCs w:val="24"/>
+          <w:lang w:val="en-US"/>
+        </w:rPr>
+      </w:pPr>
+      <w:r>
+        <w:rPr>
+          <w:sz w:val="24"/>
+          <w:szCs w:val="24"/>
+          <w:lang w:val="en-US"/>
+        </w:rPr>
+        <w:lastRenderedPageBreak/>
+        <w:t>1</w:t>
+      </w:r>
+      <w:r>
+        <w:rPr>
+          <w:sz w:val="24"/>
+          <w:szCs w:val="24"/>
+          <w:lang w:val="en-US"/>
+        </w:rPr>
+        <w:t>5</w:t>
+      </w:r>
+      <w:r>
+        <w:rPr>
+          <w:sz w:val="24"/>
+          <w:szCs w:val="24"/>
+          <w:lang w:val="en-US"/>
+        </w:rPr>
+        <w:t>.</w:t>
+      </w:r>
+    </w:p>
+    <w:p>
+      <w:pPr>
+        <w:rPr>
+          <w:sz w:val="24"/>
+          <w:szCs w:val="24"/>
+          <w:lang w:val="en-US"/>
+        </w:rPr>
+      </w:pPr>
+      <w:r>
+        <w:rPr>
+          <w:sz w:val="24"/>
+          <w:szCs w:val="24"/>
+          <w:lang w:val="en-US"/>
+        </w:rPr>
+        <w:t xml:space="preserve">Estimated time: </w:t>
+      </w:r>
+      <w:r>
+        <w:rPr>
+          <w:sz w:val="24"/>
+          <w:szCs w:val="24"/>
+          <w:lang w:val="en-US"/>
+        </w:rPr>
+        <w:t>2</w:t>
+      </w:r>
+      <w:r>
+        <w:rPr>
+          <w:sz w:val="24"/>
+          <w:szCs w:val="24"/>
+          <w:lang w:val="en-US"/>
+        </w:rPr>
+        <w:t xml:space="preserve"> days</w:t>
+      </w:r>
+    </w:p>
+    <w:p>
+      <w:pPr>
+        <w:rPr>
+          <w:sz w:val="24"/>
+          <w:szCs w:val="24"/>
+          <w:lang w:val="en-US"/>
+        </w:rPr>
+      </w:pPr>
+      <w:r>
+        <w:rPr>
+          <w:sz w:val="24"/>
+          <w:szCs w:val="24"/>
+          <w:lang w:val="en-US"/>
+        </w:rPr>
+        <w:t xml:space="preserve">Priority: </w:t>
+      </w:r>
+      <w:r>
+        <w:rPr>
+          <w:sz w:val="24"/>
+          <w:szCs w:val="24"/>
+          <w:lang w:val="en-US"/>
+        </w:rPr>
+        <w:t>100</w:t>
+      </w:r>
+    </w:p>
+    <w:p>
+      <w:pPr>
+        <w:rPr>
+          <w:sz w:val="24"/>
+          <w:szCs w:val="24"/>
+          <w:lang w:val="en-US"/>
+        </w:rPr>
+      </w:pPr>
+      <w:r>
+        <w:rPr>
+          <w:sz w:val="24"/>
+          <w:szCs w:val="24"/>
+          <w:lang w:val="en-US"/>
+        </w:rPr>
+        <w:t>User Story:</w:t>
+      </w:r>
+    </w:p>
+    <w:p>
+      <w:pPr>
+        <w:ind w:firstLine="720"/>
+        <w:rPr>
+          <w:sz w:val="24"/>
+          <w:szCs w:val="24"/>
+          <w:lang w:val="en-US"/>
+        </w:rPr>
+      </w:pPr>
+      <w:r>
+        <w:rPr>
+          <w:sz w:val="24"/>
+          <w:szCs w:val="24"/>
+          <w:lang w:val="en-US"/>
+        </w:rPr>
+        <w:t>As a normal user</w:t>
+      </w:r>
+    </w:p>
+    <w:p>
+      <w:pPr>
+        <w:ind w:firstLine="720"/>
+        <w:rPr>
+          <w:sz w:val="24"/>
+          <w:szCs w:val="24"/>
+          <w:lang w:val="en-US"/>
+        </w:rPr>
+      </w:pPr>
+      <w:r>
+        <w:rPr>
+          <w:sz w:val="24"/>
+          <w:szCs w:val="24"/>
+          <w:lang w:val="en-US"/>
+        </w:rPr>
+        <w:t xml:space="preserve">I </w:t>
+      </w:r>
+      <w:r>
+        <w:rPr>
+          <w:sz w:val="24"/>
+          <w:szCs w:val="24"/>
+          <w:lang w:val="en-US"/>
+        </w:rPr>
+        <w:t>make account</w:t>
+      </w:r>
+    </w:p>
+    <w:p>
+      <w:pPr>
+        <w:ind w:firstLine="720"/>
+        <w:rPr>
+          <w:sz w:val="24"/>
+          <w:szCs w:val="24"/>
+          <w:lang w:val="en-US"/>
+        </w:rPr>
+      </w:pPr>
+      <w:r>
+        <w:rPr>
+          <w:sz w:val="24"/>
+          <w:szCs w:val="24"/>
+          <w:lang w:val="en-US"/>
+        </w:rPr>
+        <w:t xml:space="preserve">So that I can </w:t>
+      </w:r>
+      <w:r>
+        <w:rPr>
+          <w:sz w:val="24"/>
+          <w:szCs w:val="24"/>
+          <w:lang w:val="en-US"/>
+        </w:rPr>
+        <w:t xml:space="preserve">get access to normal user </w:t>
+      </w:r>
+      <w:r>
+        <w:rPr>
+          <w:sz w:val="24"/>
+          <w:szCs w:val="24"/>
+          <w:lang w:val="en-US"/>
+        </w:rPr>
+        <w:t>privilege</w:t>
+      </w:r>
+      <w:r>
+        <w:rPr>
+          <w:sz w:val="24"/>
+          <w:szCs w:val="24"/>
+          <w:lang w:val="en-US"/>
+        </w:rPr>
+        <w:t>.</w:t>
+      </w:r>
+    </w:p>
+    <w:p>
+      <w:pPr>
+        <w:rPr>
+          <w:sz w:val="24"/>
+          <w:szCs w:val="24"/>
+          <w:lang w:val="en-US"/>
+        </w:rPr>
+      </w:pPr>
+      <w:r>
+        <w:rPr>
+          <w:sz w:val="24"/>
+          <w:szCs w:val="24"/>
+          <w:lang w:val="en-US"/>
+        </w:rPr>
+        <w:t>Acceptance Criteria:</w:t>
+      </w:r>
+    </w:p>
+    <w:p>
+      <w:pPr>
+        <w:pStyle w:val="ListParagraph"/>
+        <w:numPr>
+          <w:ilvl w:val="0"/>
+          <w:numId w:val="6"/>
+        </w:numPr>
+        <w:rPr>
+          <w:sz w:val="24"/>
+          <w:szCs w:val="24"/>
+          <w:lang w:val="en-US"/>
+        </w:rPr>
+      </w:pPr>
+      <w:r>
+        <w:rPr>
+          <w:sz w:val="24"/>
+          <w:szCs w:val="24"/>
+          <w:lang w:val="en-US"/>
+        </w:rPr>
+        <w:t xml:space="preserve">I can see </w:t>
+      </w:r>
+      <w:r>
+        <w:rPr>
+          <w:sz w:val="24"/>
+          <w:szCs w:val="24"/>
+          <w:lang w:val="en-US"/>
+        </w:rPr>
+        <w:t>option to put my email, username, and password</w:t>
+      </w:r>
+      <w:r>
+        <w:rPr>
+          <w:sz w:val="24"/>
+          <w:szCs w:val="24"/>
+          <w:lang w:val="en-US"/>
+        </w:rPr>
+        <w:t>.</w:t>
+      </w:r>
+    </w:p>
+    <w:p>
+      <w:pPr>
+        <w:pStyle w:val="ListParagraph"/>
+        <w:numPr>
+          <w:ilvl w:val="0"/>
+          <w:numId w:val="6"/>
+        </w:numPr>
+        <w:rPr>
+          <w:sz w:val="24"/>
+          <w:szCs w:val="24"/>
+          <w:lang w:val="en-US"/>
+        </w:rPr>
+      </w:pPr>
+      <w:r>
+        <w:rPr>
+          <w:sz w:val="24"/>
+          <w:szCs w:val="24"/>
+          <w:lang w:val="en-US"/>
+        </w:rPr>
+        <w:t xml:space="preserve">I can </w:t>
+      </w:r>
+      <w:r>
+        <w:rPr>
+          <w:sz w:val="24"/>
+          <w:szCs w:val="24"/>
+          <w:lang w:val="en-US"/>
+        </w:rPr>
+        <w:t>see option to confirm</w:t>
+      </w:r>
+      <w:r>
+        <w:rPr>
+          <w:sz w:val="24"/>
+          <w:szCs w:val="24"/>
+          <w:lang w:val="en-US"/>
+        </w:rPr>
+        <w:t>.</w:t>
+      </w:r>
+    </w:p>
+    <w:p>
+      <w:pPr>
+        <w:pStyle w:val="ListParagraph"/>
+        <w:numPr>
+          <w:ilvl w:val="0"/>
+          <w:numId w:val="6"/>
+        </w:numPr>
+        <w:rPr>
+          <w:sz w:val="24"/>
+          <w:szCs w:val="24"/>
+          <w:lang w:val="en-US"/>
+        </w:rPr>
+      </w:pPr>
+      <w:r>
+        <w:rPr>
+          <w:sz w:val="24"/>
+          <w:szCs w:val="24"/>
+          <w:lang w:val="en-US"/>
+        </w:rPr>
+        <w:t>I cannot make account if invalid email is entered</w:t>
+      </w:r>
+    </w:p>
+    <w:p>
+      <w:pPr>
+        <w:rPr>
+          <w:sz w:val="24"/>
+          <w:szCs w:val="24"/>
+          <w:lang w:val="en-US"/>
+        </w:rPr>
+      </w:pPr>
+      <w:r>
+        <w:rPr>
+          <w:sz w:val="24"/>
+          <w:szCs w:val="24"/>
+          <w:lang w:val="en-US"/>
+        </w:rPr>
+        <w:t>15.</w:t>
+      </w:r>
+    </w:p>
+    <w:p>
+      <w:pPr>
+        <w:rPr>
+          <w:sz w:val="24"/>
+          <w:szCs w:val="24"/>
+          <w:lang w:val="en-US"/>
+        </w:rPr>
+      </w:pPr>
+      <w:r>
+        <w:rPr>
+          <w:sz w:val="24"/>
+          <w:szCs w:val="24"/>
+          <w:lang w:val="en-US"/>
+        </w:rPr>
+        <w:t>Estimated time: 2 days</w:t>
+      </w:r>
+    </w:p>
+    <w:p>
+      <w:pPr>
+        <w:rPr>
+          <w:sz w:val="24"/>
+          <w:szCs w:val="24"/>
+          <w:lang w:val="en-US"/>
+        </w:rPr>
+      </w:pPr>
+      <w:r>
+        <w:rPr>
+          <w:sz w:val="24"/>
+          <w:szCs w:val="24"/>
+          <w:lang w:val="en-US"/>
+        </w:rPr>
+        <w:t>Priority: 100</w:t>
+      </w:r>
+    </w:p>
+    <w:p>
+      <w:pPr>
+        <w:rPr>
+          <w:sz w:val="24"/>
+          <w:szCs w:val="24"/>
+          <w:lang w:val="en-US"/>
+        </w:rPr>
+      </w:pPr>
+      <w:r>
+        <w:rPr>
+          <w:sz w:val="24"/>
+          <w:szCs w:val="24"/>
+          <w:lang w:val="en-US"/>
+        </w:rPr>
+        <w:t>User Story:</w:t>
+      </w:r>
+    </w:p>
+    <w:p>
+      <w:pPr>
+        <w:ind w:firstLine="720"/>
+        <w:rPr>
+          <w:sz w:val="24"/>
+          <w:szCs w:val="24"/>
+          <w:lang w:val="en-US"/>
+        </w:rPr>
+      </w:pPr>
+      <w:r>
+        <w:rPr>
+          <w:sz w:val="24"/>
+          <w:szCs w:val="24"/>
+          <w:lang w:val="en-US"/>
+        </w:rPr>
+        <w:t>As a normal user</w:t>
+      </w:r>
+    </w:p>
+    <w:p>
+      <w:pPr>
+        <w:ind w:firstLine="720"/>
+        <w:rPr>
+          <w:sz w:val="24"/>
+          <w:szCs w:val="24"/>
+          <w:lang w:val="en-US"/>
+        </w:rPr>
+      </w:pPr>
+      <w:r>
+        <w:rPr>
+          <w:sz w:val="24"/>
+          <w:szCs w:val="24"/>
+          <w:lang w:val="en-US"/>
+        </w:rPr>
+        <w:t xml:space="preserve">I </w:t>
+      </w:r>
+      <w:r>
+        <w:rPr>
+          <w:sz w:val="24"/>
+          <w:szCs w:val="24"/>
+          <w:lang w:val="en-US"/>
+        </w:rPr>
+        <w:t>login to my</w:t>
+      </w:r>
+      <w:r>
+        <w:rPr>
+          <w:sz w:val="24"/>
+          <w:szCs w:val="24"/>
+          <w:lang w:val="en-US"/>
+        </w:rPr>
+        <w:t xml:space="preserve"> account</w:t>
+      </w:r>
+    </w:p>
+    <w:p>
+      <w:pPr>
+        <w:ind w:firstLine="720"/>
+        <w:rPr>
+          <w:sz w:val="24"/>
+          <w:szCs w:val="24"/>
+          <w:lang w:val="en-US"/>
+        </w:rPr>
+      </w:pPr>
+      <w:r>
+        <w:rPr>
+          <w:sz w:val="24"/>
+          <w:szCs w:val="24"/>
+          <w:lang w:val="en-US"/>
+        </w:rPr>
+        <w:t>So that I can get access to normal user privilege.</w:t>
+      </w:r>
+    </w:p>
+    <w:p>
+      <w:pPr>
+        <w:rPr>
+          <w:sz w:val="24"/>
+          <w:szCs w:val="24"/>
+          <w:lang w:val="en-US"/>
+        </w:rPr>
+      </w:pPr>
+      <w:r>
+        <w:rPr>
+          <w:sz w:val="24"/>
+          <w:szCs w:val="24"/>
+          <w:lang w:val="en-US"/>
+        </w:rPr>
+        <w:t>Acceptance Criteria:</w:t>
+      </w:r>
+    </w:p>
+    <w:p>
+      <w:pPr>
+        <w:pStyle w:val="ListParagraph"/>
+        <w:numPr>
+          <w:ilvl w:val="0"/>
+          <w:numId w:val="6"/>
+        </w:numPr>
+        <w:rPr>
+          <w:sz w:val="24"/>
+          <w:szCs w:val="24"/>
+          <w:lang w:val="en-US"/>
+        </w:rPr>
+      </w:pPr>
+      <w:r>
+        <w:rPr>
+          <w:sz w:val="24"/>
+          <w:szCs w:val="24"/>
+          <w:lang w:val="en-US"/>
+        </w:rPr>
+        <w:t xml:space="preserve">I can see option to put my email, </w:t>
+      </w:r>
+      <w:r>
+        <w:rPr>
+          <w:sz w:val="24"/>
+          <w:szCs w:val="24"/>
+          <w:lang w:val="en-US"/>
+        </w:rPr>
+        <w:t>and</w:t>
+      </w:r>
+      <w:r>
+        <w:rPr>
+          <w:sz w:val="24"/>
+          <w:szCs w:val="24"/>
+          <w:lang w:val="en-US"/>
+        </w:rPr>
+        <w:t xml:space="preserve"> password.</w:t>
+      </w:r>
+    </w:p>
+    <w:p>
+      <w:pPr>
+        <w:pStyle w:val="ListParagraph"/>
+        <w:numPr>
+          <w:ilvl w:val="0"/>
+          <w:numId w:val="6"/>
+        </w:numPr>
+        <w:rPr>
+          <w:sz w:val="24"/>
+          <w:szCs w:val="24"/>
+          <w:lang w:val="en-US"/>
+        </w:rPr>
+      </w:pPr>
+      <w:r>
+        <w:rPr>
+          <w:sz w:val="24"/>
+          <w:szCs w:val="24"/>
+          <w:lang w:val="en-US"/>
+        </w:rPr>
+        <w:t>I can see option to confirm.</w:t>
+      </w:r>
+    </w:p>
+    <w:p>
+      <w:pPr>
+        <w:pStyle w:val="ListParagraph"/>
+        <w:numPr>
+          <w:ilvl w:val="0"/>
+          <w:numId w:val="6"/>
+        </w:numPr>
+        <w:rPr>
+          <w:sz w:val="24"/>
+          <w:szCs w:val="24"/>
+          <w:lang w:val="en-US"/>
+        </w:rPr>
+      </w:pPr>
+      <w:r>
+        <w:rPr>
+          <w:sz w:val="24"/>
+          <w:szCs w:val="24"/>
+          <w:lang w:val="en-US"/>
+        </w:rPr>
+        <w:t>I cannot login if invalid info is entered.</w:t>
       </w:r>
     </w:p>
     <w:p>

</xml_diff>